<commit_message>
Versión de ajuste 1 guion 1 de mat 6
</commit_message>
<xml_diff>
--- a/fuentes/contenidos/grado06/guion01/MA_06_01_CO_REC20.docx
+++ b/fuentes/contenidos/grado06/guion01/MA_06_01_CO_REC20.docx
@@ -91,7 +91,29 @@
           <w:highlight w:val="green"/>
           <w:lang w:val="es-ES_tradnl"/>
         </w:rPr>
-        <w:t>Nombre del guión a que corresponde el ejercicio</w:t>
+        <w:t xml:space="preserve">Nombre del </w:t>
+      </w:r>
+      <w:proofErr w:type="spellStart"/>
+      <w:r>
+        <w:rPr>
+          <w:rFonts w:asciiTheme="majorHAnsi" w:hAnsiTheme="majorHAnsi"/>
+          <w:sz w:val="22"/>
+          <w:szCs w:val="22"/>
+          <w:highlight w:val="green"/>
+          <w:lang w:val="es-ES_tradnl"/>
+        </w:rPr>
+        <w:t>guión</w:t>
+      </w:r>
+      <w:proofErr w:type="spellEnd"/>
+      <w:r>
+        <w:rPr>
+          <w:rFonts w:asciiTheme="majorHAnsi" w:hAnsiTheme="majorHAnsi"/>
+          <w:sz w:val="22"/>
+          <w:szCs w:val="22"/>
+          <w:highlight w:val="green"/>
+          <w:lang w:val="es-ES_tradnl"/>
+        </w:rPr>
+        <w:t xml:space="preserve"> a que corresponde el ejercicio</w:t>
       </w:r>
     </w:p>
     <w:p>
@@ -455,34 +477,105 @@
           <w:szCs w:val="22"/>
           <w:lang w:val="es-ES_tradnl"/>
         </w:rPr>
-        <w:t>roposiciones simples,</w:t>
-      </w:r>
-      <w:r>
-        <w:rPr>
-          <w:rFonts w:asciiTheme="majorHAnsi" w:hAnsiTheme="majorHAnsi" w:cs="Arial"/>
-          <w:sz w:val="22"/>
-          <w:szCs w:val="22"/>
-          <w:lang w:val="es-ES_tradnl"/>
-        </w:rPr>
-        <w:t>valor d</w:t>
-      </w:r>
-      <w:r>
-        <w:rPr>
-          <w:rFonts w:asciiTheme="majorHAnsi" w:hAnsiTheme="majorHAnsi" w:cs="Arial"/>
-          <w:sz w:val="22"/>
-          <w:szCs w:val="22"/>
-          <w:lang w:val="es-ES_tradnl"/>
-        </w:rPr>
-        <w:t>e verdad,enunciado con sentido,</w:t>
-      </w:r>
-      <w:r>
-        <w:rPr>
-          <w:rFonts w:asciiTheme="majorHAnsi" w:hAnsiTheme="majorHAnsi" w:cs="Arial"/>
-          <w:sz w:val="22"/>
-          <w:szCs w:val="22"/>
-          <w:lang w:val="es-ES_tradnl"/>
-        </w:rPr>
-        <w:t>negación de proposiciones</w:t>
+        <w:t xml:space="preserve">roposiciones </w:t>
+      </w:r>
+      <w:proofErr w:type="spellStart"/>
+      <w:r>
+        <w:rPr>
+          <w:rFonts w:asciiTheme="majorHAnsi" w:hAnsiTheme="majorHAnsi" w:cs="Arial"/>
+          <w:sz w:val="22"/>
+          <w:szCs w:val="22"/>
+          <w:lang w:val="es-ES_tradnl"/>
+        </w:rPr>
+        <w:t>simples</w:t>
+      </w:r>
+      <w:proofErr w:type="gramStart"/>
+      <w:r>
+        <w:rPr>
+          <w:rFonts w:asciiTheme="majorHAnsi" w:hAnsiTheme="majorHAnsi" w:cs="Arial"/>
+          <w:sz w:val="22"/>
+          <w:szCs w:val="22"/>
+          <w:lang w:val="es-ES_tradnl"/>
+        </w:rPr>
+        <w:t>,</w:t>
+      </w:r>
+      <w:r>
+        <w:rPr>
+          <w:rFonts w:asciiTheme="majorHAnsi" w:hAnsiTheme="majorHAnsi" w:cs="Arial"/>
+          <w:sz w:val="22"/>
+          <w:szCs w:val="22"/>
+          <w:lang w:val="es-ES_tradnl"/>
+        </w:rPr>
+        <w:t>valor</w:t>
+      </w:r>
+      <w:proofErr w:type="spellEnd"/>
+      <w:proofErr w:type="gramEnd"/>
+      <w:r>
+        <w:rPr>
+          <w:rFonts w:asciiTheme="majorHAnsi" w:hAnsiTheme="majorHAnsi" w:cs="Arial"/>
+          <w:sz w:val="22"/>
+          <w:szCs w:val="22"/>
+          <w:lang w:val="es-ES_tradnl"/>
+        </w:rPr>
+        <w:t xml:space="preserve"> d</w:t>
+      </w:r>
+      <w:r>
+        <w:rPr>
+          <w:rFonts w:asciiTheme="majorHAnsi" w:hAnsiTheme="majorHAnsi" w:cs="Arial"/>
+          <w:sz w:val="22"/>
+          <w:szCs w:val="22"/>
+          <w:lang w:val="es-ES_tradnl"/>
+        </w:rPr>
+        <w:t xml:space="preserve">e </w:t>
+      </w:r>
+      <w:proofErr w:type="spellStart"/>
+      <w:r>
+        <w:rPr>
+          <w:rFonts w:asciiTheme="majorHAnsi" w:hAnsiTheme="majorHAnsi" w:cs="Arial"/>
+          <w:sz w:val="22"/>
+          <w:szCs w:val="22"/>
+          <w:lang w:val="es-ES_tradnl"/>
+        </w:rPr>
+        <w:t>verdad,enunciado</w:t>
+      </w:r>
+      <w:proofErr w:type="spellEnd"/>
+      <w:r>
+        <w:rPr>
+          <w:rFonts w:asciiTheme="majorHAnsi" w:hAnsiTheme="majorHAnsi" w:cs="Arial"/>
+          <w:sz w:val="22"/>
+          <w:szCs w:val="22"/>
+          <w:lang w:val="es-ES_tradnl"/>
+        </w:rPr>
+        <w:t xml:space="preserve"> con </w:t>
+      </w:r>
+      <w:proofErr w:type="spellStart"/>
+      <w:r>
+        <w:rPr>
+          <w:rFonts w:asciiTheme="majorHAnsi" w:hAnsiTheme="majorHAnsi" w:cs="Arial"/>
+          <w:sz w:val="22"/>
+          <w:szCs w:val="22"/>
+          <w:lang w:val="es-ES_tradnl"/>
+        </w:rPr>
+        <w:t>sentido,</w:t>
+      </w:r>
+      <w:r>
+        <w:rPr>
+          <w:rFonts w:asciiTheme="majorHAnsi" w:hAnsiTheme="majorHAnsi" w:cs="Arial"/>
+          <w:sz w:val="22"/>
+          <w:szCs w:val="22"/>
+          <w:lang w:val="es-ES_tradnl"/>
+        </w:rPr>
+        <w:t>negación</w:t>
+      </w:r>
+      <w:proofErr w:type="spellEnd"/>
+      <w:r>
+        <w:rPr>
+          <w:rFonts w:asciiTheme="majorHAnsi" w:hAnsiTheme="majorHAnsi" w:cs="Arial"/>
+          <w:sz w:val="22"/>
+          <w:szCs w:val="22"/>
+          <w:lang w:val="es-ES_tradnl"/>
+        </w:rPr>
+        <w:t xml:space="preserve"> de proposiciones</w:t>
       </w:r>
     </w:p>
     <w:p>
@@ -2095,6 +2188,7 @@
         </w:rPr>
         <w:t xml:space="preserve">Medio </w:t>
       </w:r>
+      <w:proofErr w:type="spellStart"/>
       <w:r>
         <w:rPr>
           <w:rFonts w:asciiTheme="majorHAnsi" w:hAnsiTheme="majorHAnsi"/>
@@ -2105,6 +2199,7 @@
         </w:rPr>
         <w:t>ó</w:t>
       </w:r>
+      <w:proofErr w:type="spellEnd"/>
       <w:r>
         <w:rPr>
           <w:rFonts w:asciiTheme="majorHAnsi" w:hAnsiTheme="majorHAnsi"/>
@@ -2704,7 +2799,29 @@
           <w:highlight w:val="green"/>
           <w:lang w:val="es-ES_tradnl"/>
         </w:rPr>
-        <w:t>Sin ordenación aleatoria (S/N):)</w:t>
+        <w:t>Sin ordenación aleatoria (S/N</w:t>
+      </w:r>
+      <w:proofErr w:type="gramStart"/>
+      <w:r>
+        <w:rPr>
+          <w:rFonts w:asciiTheme="majorHAnsi" w:hAnsiTheme="majorHAnsi"/>
+          <w:sz w:val="22"/>
+          <w:szCs w:val="22"/>
+          <w:highlight w:val="green"/>
+          <w:lang w:val="es-ES_tradnl"/>
+        </w:rPr>
+        <w:t>):</w:t>
+      </w:r>
+      <w:proofErr w:type="gramEnd"/>
+      <w:r>
+        <w:rPr>
+          <w:rFonts w:asciiTheme="majorHAnsi" w:hAnsiTheme="majorHAnsi"/>
+          <w:sz w:val="22"/>
+          <w:szCs w:val="22"/>
+          <w:highlight w:val="green"/>
+          <w:lang w:val="es-ES_tradnl"/>
+        </w:rPr>
+        <w:t>)</w:t>
       </w:r>
     </w:p>
     <w:p>
@@ -3365,6 +3482,7 @@
           <w:lang w:val="es-CO" w:eastAsia="es-CO"/>
         </w:rPr>
       </w:pPr>
+      <w:proofErr w:type="gramStart"/>
       <w:r>
         <w:rPr>
           <w:rFonts w:asciiTheme="majorHAnsi" w:eastAsia="Times New Roman" w:hAnsiTheme="majorHAnsi" w:cs="Arial"/>
@@ -3372,8 +3490,9 @@
           <w:szCs w:val="22"/>
           <w:lang w:val="es-CO" w:eastAsia="es-CO"/>
         </w:rPr>
-        <w:t>c: Teclee escape para salir de la aplicación</w:t>
-      </w:r>
+        <w:t>c</w:t>
+      </w:r>
+      <w:proofErr w:type="gramEnd"/>
       <w:r>
         <w:rPr>
           <w:rFonts w:asciiTheme="majorHAnsi" w:eastAsia="Times New Roman" w:hAnsiTheme="majorHAnsi" w:cs="Arial"/>
@@ -3381,6 +3500,15 @@
           <w:szCs w:val="22"/>
           <w:lang w:val="es-CO" w:eastAsia="es-CO"/>
         </w:rPr>
+        <w:t>: Teclee escape para salir de la aplicación</w:t>
+      </w:r>
+      <w:r>
+        <w:rPr>
+          <w:rFonts w:asciiTheme="majorHAnsi" w:eastAsia="Times New Roman" w:hAnsiTheme="majorHAnsi" w:cs="Arial"/>
+          <w:sz w:val="22"/>
+          <w:szCs w:val="22"/>
+          <w:lang w:val="es-CO" w:eastAsia="es-CO"/>
+        </w:rPr>
         <w:t>.</w:t>
       </w:r>
     </w:p>
@@ -3404,6 +3532,7 @@
           <w:lang w:val="es-CO" w:eastAsia="es-CO"/>
         </w:rPr>
       </w:pPr>
+      <w:proofErr w:type="gramStart"/>
       <w:r>
         <w:rPr>
           <w:rFonts w:asciiTheme="majorHAnsi" w:eastAsia="Times New Roman" w:hAnsiTheme="majorHAnsi" w:cs="Arial"/>
@@ -3412,7 +3541,18 @@
           <w:szCs w:val="22"/>
           <w:lang w:val="es-CO" w:eastAsia="es-CO"/>
         </w:rPr>
-        <w:t xml:space="preserve">s: El agua está compuesta por hidrogeno y oxígeno. </w:t>
+        <w:t>s</w:t>
+      </w:r>
+      <w:proofErr w:type="gramEnd"/>
+      <w:r>
+        <w:rPr>
+          <w:rFonts w:asciiTheme="majorHAnsi" w:eastAsia="Times New Roman" w:hAnsiTheme="majorHAnsi" w:cs="Arial"/>
+          <w:b/>
+          <w:sz w:val="22"/>
+          <w:szCs w:val="22"/>
+          <w:lang w:val="es-CO" w:eastAsia="es-CO"/>
+        </w:rPr>
+        <w:t xml:space="preserve">: El agua está compuesta por hidrogeno y oxígeno. </w:t>
       </w:r>
     </w:p>
     <w:p>
@@ -3435,6 +3575,7 @@
           <w:lang w:val="es-CO" w:eastAsia="es-CO"/>
         </w:rPr>
       </w:pPr>
+      <w:proofErr w:type="gramStart"/>
       <w:r>
         <w:rPr>
           <w:rFonts w:asciiTheme="majorHAnsi" w:eastAsia="Times New Roman" w:hAnsiTheme="majorHAnsi" w:cs="Arial"/>
@@ -3442,7 +3583,17 @@
           <w:szCs w:val="22"/>
           <w:lang w:val="es-CO" w:eastAsia="es-CO"/>
         </w:rPr>
-        <w:t>t: ¿Qué día es hoy?</w:t>
+        <w:t>t</w:t>
+      </w:r>
+      <w:proofErr w:type="gramEnd"/>
+      <w:r>
+        <w:rPr>
+          <w:rFonts w:asciiTheme="majorHAnsi" w:eastAsia="Times New Roman" w:hAnsiTheme="majorHAnsi" w:cs="Arial"/>
+          <w:sz w:val="22"/>
+          <w:szCs w:val="22"/>
+          <w:lang w:val="es-CO" w:eastAsia="es-CO"/>
+        </w:rPr>
+        <w:t>: ¿Qué día es hoy?</w:t>
       </w:r>
     </w:p>
     <w:p>
@@ -4321,6 +4472,25 @@
           <w:szCs w:val="22"/>
           <w:lang w:val="es-ES_tradnl"/>
         </w:rPr>
+        <w:t xml:space="preserve"> </w:t>
+      </w:r>
+      <w:r>
+        <w:rPr>
+          <w:rFonts w:asciiTheme="majorHAnsi" w:hAnsiTheme="majorHAnsi" w:cs="Arial"/>
+          <w:i/>
+          <w:sz w:val="22"/>
+          <w:szCs w:val="22"/>
+          <w:lang w:val="es-ES_tradnl"/>
+        </w:rPr>
+        <w:t>q</w:t>
+      </w:r>
+      <w:r>
+        <w:rPr>
+          <w:rFonts w:asciiTheme="majorHAnsi" w:hAnsiTheme="majorHAnsi" w:cs="Arial"/>
+          <w:sz w:val="22"/>
+          <w:szCs w:val="22"/>
+          <w:lang w:val="es-ES_tradnl"/>
+        </w:rPr>
         <w:t>?</w:t>
       </w:r>
       <w:r>
@@ -4463,7 +4633,26 @@
           <w:szCs w:val="22"/>
           <w:lang w:val="es-ES_tradnl"/>
         </w:rPr>
-        <w:t>Si q es una proposición</w:t>
+        <w:t xml:space="preserve">Si </w:t>
+      </w:r>
+      <w:r>
+        <w:rPr>
+          <w:rFonts w:asciiTheme="majorHAnsi" w:hAnsiTheme="majorHAnsi" w:cs="Arial"/>
+          <w:i/>
+          <w:sz w:val="22"/>
+          <w:szCs w:val="22"/>
+          <w:lang w:val="es-ES_tradnl"/>
+        </w:rPr>
+        <w:t>q</w:t>
+      </w:r>
+      <w:r>
+        <w:rPr>
+          <w:rFonts w:asciiTheme="majorHAnsi" w:hAnsiTheme="majorHAnsi" w:cs="Arial"/>
+          <w:sz w:val="22"/>
+          <w:szCs w:val="22"/>
+          <w:lang w:val="es-ES_tradnl"/>
+        </w:rPr>
+        <w:t xml:space="preserve"> es una proposición</w:t>
       </w:r>
       <w:r>
         <w:rPr>
@@ -4490,16 +4679,54 @@
           <w:szCs w:val="22"/>
           <w:lang w:val="es-ES_tradnl"/>
         </w:rPr>
-        <w:t xml:space="preserve"> de esta proposición se simboliza ~q; </w:t>
-      </w:r>
-      <w:r>
-        <w:rPr>
-          <w:rFonts w:asciiTheme="majorHAnsi" w:hAnsiTheme="majorHAnsi" w:cs="Arial"/>
-          <w:sz w:val="22"/>
-          <w:szCs w:val="22"/>
-          <w:lang w:val="es-ES_tradnl"/>
-        </w:rPr>
-        <w:t xml:space="preserve">se lee “no q” y </w:t>
+        <w:t xml:space="preserve"> de esta proposición se simboliza ~</w:t>
+      </w:r>
+      <w:r>
+        <w:rPr>
+          <w:rFonts w:asciiTheme="majorHAnsi" w:hAnsiTheme="majorHAnsi" w:cs="Arial"/>
+          <w:i/>
+          <w:sz w:val="22"/>
+          <w:szCs w:val="22"/>
+          <w:lang w:val="es-ES_tradnl"/>
+        </w:rPr>
+        <w:t>q</w:t>
+      </w:r>
+      <w:r>
+        <w:rPr>
+          <w:rFonts w:asciiTheme="majorHAnsi" w:hAnsiTheme="majorHAnsi" w:cs="Arial"/>
+          <w:sz w:val="22"/>
+          <w:szCs w:val="22"/>
+          <w:lang w:val="es-ES_tradnl"/>
+        </w:rPr>
+        <w:t xml:space="preserve">; </w:t>
+      </w:r>
+      <w:r>
+        <w:rPr>
+          <w:rFonts w:asciiTheme="majorHAnsi" w:hAnsiTheme="majorHAnsi" w:cs="Arial"/>
+          <w:sz w:val="22"/>
+          <w:szCs w:val="22"/>
+          <w:lang w:val="es-ES_tradnl"/>
+        </w:rPr>
+        <w:t xml:space="preserve">se lee “no </w:t>
+      </w:r>
+      <w:r>
+        <w:rPr>
+          <w:rFonts w:asciiTheme="majorHAnsi" w:hAnsiTheme="majorHAnsi" w:cs="Arial"/>
+          <w:i/>
+          <w:sz w:val="22"/>
+          <w:szCs w:val="22"/>
+          <w:lang w:val="es-ES_tradnl"/>
+        </w:rPr>
+        <w:t>q</w:t>
+      </w:r>
+      <w:r>
+        <w:rPr>
+          <w:rFonts w:asciiTheme="majorHAnsi" w:hAnsiTheme="majorHAnsi" w:cs="Arial"/>
+          <w:sz w:val="22"/>
+          <w:szCs w:val="22"/>
+          <w:lang w:val="es-ES_tradnl"/>
+        </w:rPr>
+        <w:t xml:space="preserve">” y </w:t>
       </w:r>
       <w:r>
         <w:rPr>
@@ -4605,175 +4832,258 @@
     <w:p>
       <w:pPr>
         <w:rPr>
-          <w:rFonts w:asciiTheme="majorHAnsi" w:hAnsiTheme="majorHAnsi" w:cs="Arial"/>
-          <w:sz w:val="22"/>
-          <w:szCs w:val="22"/>
-          <w:lang w:val="es-ES_tradnl"/>
-        </w:rPr>
-      </w:pPr>
-    </w:p>
-    <w:p>
-      <w:pPr>
-        <w:rPr>
-          <w:rFonts w:asciiTheme="majorHAnsi" w:hAnsiTheme="majorHAnsi" w:cs="Arial"/>
-          <w:b/>
-          <w:sz w:val="22"/>
-          <w:szCs w:val="22"/>
-          <w:lang w:val="es-ES_tradnl"/>
-        </w:rPr>
-      </w:pPr>
-      <m:oMath>
-        <m:r>
-          <m:rPr>
-            <m:sty m:val="bi"/>
-          </m:rPr>
-          <w:rPr>
-            <w:rFonts w:ascii="Cambria Math" w:hAnsi="Cambria Math" w:cs="Arial"/>
-            <w:sz w:val="22"/>
-            <w:szCs w:val="22"/>
-            <w:lang w:val="es-ES_tradnl"/>
-          </w:rPr>
-          <m:t>~q</m:t>
-        </m:r>
-      </m:oMath>
-      <w:r>
-        <w:rPr>
-          <w:rFonts w:asciiTheme="majorHAnsi" w:hAnsiTheme="majorHAnsi" w:cs="Arial"/>
-          <w:b/>
-          <w:sz w:val="22"/>
-          <w:szCs w:val="22"/>
-          <w:lang w:val="es-ES_tradnl"/>
-        </w:rPr>
-        <w:t>: 1536 no es un número impar</w:t>
-      </w:r>
-    </w:p>
-    <w:p>
-      <w:pPr>
-        <w:rPr>
-          <w:rFonts w:asciiTheme="majorHAnsi" w:hAnsiTheme="majorHAnsi" w:cs="Arial"/>
-          <w:sz w:val="22"/>
-          <w:szCs w:val="22"/>
-          <w:lang w:val="es-ES_tradnl"/>
-        </w:rPr>
-      </w:pPr>
-      <m:oMath>
-        <m:r>
-          <w:rPr>
-            <w:rFonts w:ascii="Cambria Math" w:hAnsi="Cambria Math" w:cs="Arial"/>
-            <w:sz w:val="22"/>
-            <w:szCs w:val="22"/>
-            <w:lang w:val="es-ES_tradnl"/>
-          </w:rPr>
-          <m:t>~q</m:t>
-        </m:r>
-      </m:oMath>
-      <w:r>
-        <w:rPr>
-          <w:rFonts w:asciiTheme="majorHAnsi" w:hAnsiTheme="majorHAnsi" w:cs="Arial"/>
-          <w:sz w:val="22"/>
-          <w:szCs w:val="22"/>
-          <w:lang w:val="es-ES_tradnl"/>
-        </w:rPr>
-        <w:t>: 1536 no es un número par</w:t>
-      </w:r>
-    </w:p>
-    <w:p>
-      <w:pPr>
-        <w:rPr>
-          <w:rFonts w:asciiTheme="majorHAnsi" w:hAnsiTheme="majorHAnsi" w:cs="Arial"/>
-          <w:b/>
-          <w:sz w:val="22"/>
-          <w:szCs w:val="22"/>
-          <w:lang w:val="es-ES_tradnl"/>
-        </w:rPr>
-      </w:pPr>
-      <m:oMath>
-        <m:r>
-          <m:rPr>
-            <m:sty m:val="bi"/>
-          </m:rPr>
-          <w:rPr>
-            <w:rFonts w:ascii="Cambria Math" w:hAnsi="Cambria Math" w:cs="Arial"/>
-            <w:sz w:val="22"/>
-            <w:szCs w:val="22"/>
-            <w:lang w:val="es-ES_tradnl"/>
-          </w:rPr>
-          <m:t>~q</m:t>
-        </m:r>
-      </m:oMath>
-      <w:r>
-        <w:rPr>
-          <w:rFonts w:asciiTheme="majorHAnsi" w:hAnsiTheme="majorHAnsi" w:cs="Arial"/>
-          <w:b/>
-          <w:sz w:val="22"/>
-          <w:szCs w:val="22"/>
-          <w:lang w:val="es-ES_tradnl"/>
-        </w:rPr>
-        <w:t>: No es cierto que 1536 no es un número impar</w:t>
-      </w:r>
-    </w:p>
-    <w:p>
-      <w:pPr>
-        <w:rPr>
-          <w:rFonts w:asciiTheme="majorHAnsi" w:hAnsiTheme="majorHAnsi" w:cs="Arial"/>
-          <w:sz w:val="22"/>
-          <w:szCs w:val="22"/>
-          <w:lang w:val="es-ES_tradnl"/>
-        </w:rPr>
-      </w:pPr>
-      <m:oMath>
-        <m:r>
-          <w:rPr>
-            <w:rFonts w:ascii="Cambria Math" w:hAnsi="Cambria Math" w:cs="Arial"/>
-            <w:sz w:val="22"/>
-            <w:szCs w:val="22"/>
-            <w:lang w:val="es-ES_tradnl"/>
-          </w:rPr>
-          <m:t>~q</m:t>
-        </m:r>
-      </m:oMath>
-      <w:r>
-        <w:rPr>
-          <w:rFonts w:asciiTheme="majorHAnsi" w:hAnsiTheme="majorHAnsi" w:cs="Arial"/>
-          <w:sz w:val="22"/>
-          <w:szCs w:val="22"/>
-          <w:lang w:val="es-ES_tradnl"/>
-        </w:rPr>
-        <w:t>: 1536 es un número impar</w:t>
-      </w:r>
-    </w:p>
-    <w:p>
-      <w:pPr>
-        <w:rPr>
-          <w:rFonts w:asciiTheme="majorHAnsi" w:hAnsiTheme="majorHAnsi" w:cs="Arial"/>
-          <w:sz w:val="22"/>
-          <w:szCs w:val="22"/>
-          <w:lang w:val="es-ES_tradnl"/>
-        </w:rPr>
-      </w:pPr>
-      <m:oMath>
-        <m:r>
-          <w:rPr>
-            <w:rFonts w:ascii="Cambria Math" w:hAnsi="Cambria Math" w:cs="Arial"/>
-            <w:sz w:val="22"/>
-            <w:szCs w:val="22"/>
-            <w:lang w:val="es-ES_tradnl"/>
-          </w:rPr>
-          <m:t>~q</m:t>
-        </m:r>
-      </m:oMath>
-      <w:r>
-        <w:rPr>
-          <w:rFonts w:asciiTheme="majorHAnsi" w:hAnsiTheme="majorHAnsi" w:cs="Arial"/>
-          <w:sz w:val="22"/>
-          <w:szCs w:val="22"/>
-          <w:lang w:val="es-ES_tradnl"/>
+          <w:rFonts w:ascii="Arial" w:hAnsi="Arial" w:cs="Arial"/>
+        </w:rPr>
+      </w:pPr>
+    </w:p>
+    <w:p>
+      <w:pPr>
+        <w:rPr>
+          <w:rFonts w:ascii="Calibri" w:hAnsi="Calibri" w:cs="Arial"/>
+          <w:b/>
+          <w:sz w:val="22"/>
+          <w:szCs w:val="22"/>
+          <w:lang w:val="es-ES_tradnl"/>
+        </w:rPr>
+      </w:pPr>
+      <w:r>
+        <w:rPr>
+          <w:rFonts w:ascii="Calibri" w:hAnsi="Calibri" w:cs="Arial"/>
+        </w:rPr>
+        <w:t>¬</w:t>
+      </w:r>
+      <w:r>
+        <w:rPr>
+          <w:rFonts w:ascii="Calibri" w:hAnsi="Calibri" w:cs="Arial"/>
+          <w:i/>
+        </w:rPr>
+        <w:t>q</w:t>
+      </w:r>
+      <w:r>
+        <w:rPr>
+          <w:rFonts w:ascii="Calibri" w:hAnsi="Calibri" w:cs="Arial"/>
+          <w:i/>
         </w:rPr>
         <w:t xml:space="preserve">: </w:t>
       </w:r>
       <w:r>
         <w:rPr>
-          <w:rFonts w:asciiTheme="majorHAnsi" w:hAnsiTheme="majorHAnsi" w:cs="Arial"/>
+          <w:rFonts w:ascii="Calibri" w:hAnsi="Calibri" w:cs="Arial"/>
+          <w:b/>
+          <w:sz w:val="22"/>
+          <w:szCs w:val="22"/>
+          <w:lang w:val="es-ES_tradnl"/>
+        </w:rPr>
+        <w:t xml:space="preserve">1536 no es </w:t>
+      </w:r>
+      <w:proofErr w:type="gramStart"/>
+      <w:r>
+        <w:rPr>
+          <w:rFonts w:ascii="Calibri" w:hAnsi="Calibri" w:cs="Arial"/>
+          <w:b/>
+          <w:sz w:val="22"/>
+          <w:szCs w:val="22"/>
+          <w:lang w:val="es-ES_tradnl"/>
+        </w:rPr>
+        <w:t>un</w:t>
+      </w:r>
+      <w:proofErr w:type="gramEnd"/>
+      <w:r>
+        <w:rPr>
+          <w:rFonts w:ascii="Calibri" w:hAnsi="Calibri" w:cs="Arial"/>
+          <w:b/>
+          <w:sz w:val="22"/>
+          <w:szCs w:val="22"/>
+          <w:lang w:val="es-ES_tradnl"/>
+        </w:rPr>
+        <w:t xml:space="preserve"> número impar</w:t>
+      </w:r>
+    </w:p>
+    <w:p>
+      <w:pPr>
+        <w:rPr>
+          <w:rFonts w:ascii="Calibri" w:hAnsi="Calibri" w:cs="Arial"/>
+          <w:sz w:val="22"/>
+          <w:szCs w:val="22"/>
+          <w:lang w:val="es-ES_tradnl"/>
+        </w:rPr>
+      </w:pPr>
+      <w:r>
+        <w:rPr>
+          <w:rFonts w:ascii="Calibri" w:hAnsi="Calibri" w:cs="Arial"/>
+        </w:rPr>
+        <w:t>¬</w:t>
+      </w:r>
+      <w:r>
+        <w:rPr>
+          <w:rFonts w:ascii="Calibri" w:hAnsi="Calibri" w:cs="Arial"/>
+          <w:i/>
+        </w:rPr>
+        <w:t xml:space="preserve">q: </w:t>
+      </w:r>
+      <w:r>
+        <w:rPr>
+          <w:rFonts w:ascii="Calibri" w:hAnsi="Calibri" w:cs="Arial"/>
+          <w:sz w:val="22"/>
+          <w:szCs w:val="22"/>
+          <w:lang w:val="es-ES_tradnl"/>
+        </w:rPr>
+        <w:t xml:space="preserve">1536 no es </w:t>
+      </w:r>
+      <w:proofErr w:type="gramStart"/>
+      <w:r>
+        <w:rPr>
+          <w:rFonts w:ascii="Calibri" w:hAnsi="Calibri" w:cs="Arial"/>
+          <w:sz w:val="22"/>
+          <w:szCs w:val="22"/>
+          <w:lang w:val="es-ES_tradnl"/>
+        </w:rPr>
+        <w:t>un</w:t>
+      </w:r>
+      <w:proofErr w:type="gramEnd"/>
+      <w:r>
+        <w:rPr>
+          <w:rFonts w:ascii="Calibri" w:hAnsi="Calibri" w:cs="Arial"/>
+          <w:sz w:val="22"/>
+          <w:szCs w:val="22"/>
+          <w:lang w:val="es-ES_tradnl"/>
+        </w:rPr>
+        <w:t xml:space="preserve"> número par</w:t>
+      </w:r>
+    </w:p>
+    <w:p>
+      <w:pPr>
+        <w:rPr>
+          <w:rFonts w:ascii="Calibri" w:hAnsi="Calibri" w:cs="Arial"/>
+          <w:b/>
+          <w:sz w:val="22"/>
+          <w:szCs w:val="22"/>
+          <w:lang w:val="es-ES_tradnl"/>
+        </w:rPr>
+      </w:pPr>
+      <w:r>
+        <w:rPr>
+          <w:rFonts w:ascii="Calibri" w:hAnsi="Calibri" w:cs="Arial"/>
+        </w:rPr>
+        <w:t>¬</w:t>
+      </w:r>
+      <w:r>
+        <w:rPr>
+          <w:rFonts w:ascii="Calibri" w:hAnsi="Calibri" w:cs="Arial"/>
+          <w:i/>
+        </w:rPr>
+        <w:t xml:space="preserve">q: </w:t>
+      </w:r>
+      <w:r>
+        <w:rPr>
+          <w:rFonts w:ascii="Calibri" w:hAnsi="Calibri" w:cs="Arial"/>
+          <w:b/>
+          <w:sz w:val="22"/>
+          <w:szCs w:val="22"/>
+          <w:lang w:val="es-ES_tradnl"/>
+        </w:rPr>
+        <w:t xml:space="preserve">No es cierto que 1536 no es </w:t>
+      </w:r>
+      <w:proofErr w:type="gramStart"/>
+      <w:r>
+        <w:rPr>
+          <w:rFonts w:ascii="Calibri" w:hAnsi="Calibri" w:cs="Arial"/>
+          <w:b/>
+          <w:sz w:val="22"/>
+          <w:szCs w:val="22"/>
+          <w:lang w:val="es-ES_tradnl"/>
+        </w:rPr>
+        <w:t>un</w:t>
+      </w:r>
+      <w:proofErr w:type="gramEnd"/>
+      <w:r>
+        <w:rPr>
+          <w:rFonts w:ascii="Calibri" w:hAnsi="Calibri" w:cs="Arial"/>
+          <w:b/>
+          <w:sz w:val="22"/>
+          <w:szCs w:val="22"/>
+          <w:lang w:val="es-ES_tradnl"/>
+        </w:rPr>
+        <w:t xml:space="preserve"> número impar</w:t>
+      </w:r>
+    </w:p>
+    <w:p>
+      <w:pPr>
+        <w:rPr>
+          <w:rFonts w:ascii="Calibri" w:hAnsi="Calibri" w:cs="Arial"/>
+          <w:sz w:val="22"/>
+          <w:szCs w:val="22"/>
+          <w:lang w:val="es-ES_tradnl"/>
+        </w:rPr>
+      </w:pPr>
+      <w:r>
+        <w:rPr>
+          <w:rFonts w:ascii="Calibri" w:hAnsi="Calibri" w:cs="Arial"/>
+        </w:rPr>
+        <w:t>¬</w:t>
+      </w:r>
+      <w:r>
+        <w:rPr>
+          <w:rFonts w:ascii="Calibri" w:hAnsi="Calibri" w:cs="Arial"/>
+          <w:i/>
+        </w:rPr>
+        <w:t xml:space="preserve">q: </w:t>
+      </w:r>
+      <w:r>
+        <w:rPr>
+          <w:rFonts w:ascii="Calibri" w:hAnsi="Calibri" w:cs="Arial"/>
+          <w:sz w:val="22"/>
+          <w:szCs w:val="22"/>
+          <w:lang w:val="es-ES_tradnl"/>
+        </w:rPr>
+        <w:t xml:space="preserve">1536 es </w:t>
+      </w:r>
+      <w:proofErr w:type="gramStart"/>
+      <w:r>
+        <w:rPr>
+          <w:rFonts w:ascii="Calibri" w:hAnsi="Calibri" w:cs="Arial"/>
+          <w:sz w:val="22"/>
+          <w:szCs w:val="22"/>
+          <w:lang w:val="es-ES_tradnl"/>
+        </w:rPr>
+        <w:t>un</w:t>
+      </w:r>
+      <w:proofErr w:type="gramEnd"/>
+      <w:r>
+        <w:rPr>
+          <w:rFonts w:ascii="Calibri" w:hAnsi="Calibri" w:cs="Arial"/>
+          <w:sz w:val="22"/>
+          <w:szCs w:val="22"/>
+          <w:lang w:val="es-ES_tradnl"/>
+        </w:rPr>
+        <w:t xml:space="preserve"> número impar</w:t>
+      </w:r>
+    </w:p>
+    <w:p>
+      <w:pPr>
+        <w:rPr>
+          <w:rFonts w:ascii="Calibri" w:hAnsi="Calibri" w:cs="Arial"/>
+          <w:sz w:val="22"/>
+          <w:szCs w:val="22"/>
+          <w:lang w:val="es-ES_tradnl"/>
+        </w:rPr>
+      </w:pPr>
+      <w:r>
+        <w:rPr>
+          <w:rFonts w:ascii="Calibri" w:hAnsi="Calibri" w:cs="Arial"/>
+        </w:rPr>
+        <w:t>¬</w:t>
+      </w:r>
+      <w:r>
+        <w:rPr>
+          <w:rFonts w:ascii="Calibri" w:hAnsi="Calibri" w:cs="Arial"/>
+          <w:i/>
+        </w:rPr>
+        <w:t xml:space="preserve">q: </w:t>
+      </w:r>
+      <w:r>
+        <w:rPr>
+          <w:rFonts w:ascii="Calibri" w:hAnsi="Calibri" w:cs="Arial"/>
           <w:b/>
           <w:sz w:val="22"/>
           <w:szCs w:val="22"/>
@@ -4783,460 +5093,509 @@
       </w:r>
       <w:r>
         <w:rPr>
-          <w:rFonts w:asciiTheme="majorHAnsi" w:hAnsiTheme="majorHAnsi" w:cs="Arial"/>
-          <w:sz w:val="22"/>
-          <w:szCs w:val="22"/>
-          <w:lang w:val="es-ES_tradnl"/>
-        </w:rPr>
-        <w:t xml:space="preserve"> 1536 es un número impar</w:t>
-      </w:r>
-    </w:p>
-    <w:p>
-      <w:pPr>
-        <w:pStyle w:val="Prrafodelista"/>
-        <w:rPr>
-          <w:rFonts w:asciiTheme="majorHAnsi" w:hAnsiTheme="majorHAnsi" w:cs="Arial"/>
-          <w:sz w:val="22"/>
-          <w:szCs w:val="22"/>
-          <w:lang w:val="es-ES_tradnl"/>
-        </w:rPr>
-      </w:pPr>
-    </w:p>
-    <w:p>
-      <w:pPr>
-        <w:rPr>
-          <w:rFonts w:asciiTheme="majorHAnsi" w:hAnsiTheme="majorHAnsi" w:cs="Arial"/>
-          <w:sz w:val="22"/>
-          <w:szCs w:val="22"/>
-          <w:lang w:val="es-ES_tradnl"/>
-        </w:rPr>
-      </w:pPr>
-    </w:p>
-    <w:p>
-      <w:pPr>
-        <w:rPr>
-          <w:rFonts w:asciiTheme="majorHAnsi" w:hAnsiTheme="majorHAnsi"/>
-          <w:sz w:val="22"/>
-          <w:szCs w:val="22"/>
-          <w:lang w:val="es-ES_tradnl"/>
-        </w:rPr>
-      </w:pPr>
-      <w:r>
-        <w:rPr>
-          <w:rFonts w:asciiTheme="majorHAnsi" w:hAnsiTheme="majorHAnsi"/>
-          <w:sz w:val="22"/>
-          <w:szCs w:val="22"/>
-          <w:highlight w:val="green"/>
-          <w:lang w:val="es-ES_tradnl"/>
-        </w:rPr>
-        <w:t xml:space="preserve">Pregunta </w:t>
-      </w:r>
-      <w:r>
-        <w:rPr>
-          <w:rFonts w:asciiTheme="majorHAnsi" w:hAnsiTheme="majorHAnsi"/>
-          <w:sz w:val="22"/>
-          <w:szCs w:val="22"/>
-          <w:highlight w:val="green"/>
-          <w:lang w:val="es-ES_tradnl"/>
-        </w:rPr>
-        <w:t>5</w:t>
-      </w:r>
-      <w:r>
-        <w:rPr>
-          <w:rFonts w:asciiTheme="majorHAnsi" w:hAnsiTheme="majorHAnsi"/>
-          <w:sz w:val="22"/>
-          <w:szCs w:val="22"/>
-          <w:highlight w:val="green"/>
-          <w:lang w:val="es-ES_tradnl"/>
-        </w:rPr>
-        <w:t xml:space="preserve"> (</w:t>
-      </w:r>
-      <w:r>
-        <w:rPr>
-          <w:rFonts w:asciiTheme="majorHAnsi" w:hAnsiTheme="majorHAnsi"/>
-          <w:b/>
-          <w:sz w:val="22"/>
-          <w:szCs w:val="22"/>
-          <w:highlight w:val="green"/>
-          <w:lang w:val="es-ES_tradnl"/>
-        </w:rPr>
-        <w:t>173</w:t>
-      </w:r>
-      <w:r>
-        <w:rPr>
-          <w:rFonts w:asciiTheme="majorHAnsi" w:hAnsiTheme="majorHAnsi"/>
-          <w:sz w:val="22"/>
-          <w:szCs w:val="22"/>
-          <w:highlight w:val="green"/>
-          <w:lang w:val="es-ES_tradnl"/>
-        </w:rPr>
-        <w:t xml:space="preserve"> caracteres máximo)</w:t>
-      </w:r>
-    </w:p>
-    <w:p>
-      <w:pPr>
-        <w:rPr>
-          <w:rFonts w:asciiTheme="majorHAnsi" w:hAnsiTheme="majorHAnsi"/>
-          <w:sz w:val="22"/>
-          <w:szCs w:val="22"/>
-          <w:lang w:val="es-ES_tradnl"/>
-        </w:rPr>
-      </w:pPr>
-    </w:p>
-    <w:p>
-      <w:pPr>
-        <w:rPr>
-          <w:rFonts w:asciiTheme="majorHAnsi" w:hAnsiTheme="majorHAnsi"/>
-          <w:sz w:val="22"/>
-          <w:szCs w:val="22"/>
-          <w:lang w:val="es-ES_tradnl"/>
-        </w:rPr>
-      </w:pPr>
-      <w:r>
-        <w:rPr>
-          <w:rFonts w:asciiTheme="majorHAnsi" w:hAnsiTheme="majorHAnsi"/>
-          <w:sz w:val="22"/>
-          <w:szCs w:val="22"/>
-          <w:lang w:val="es-ES_tradnl"/>
-        </w:rPr>
-        <w:t>¿Cuáles de las siguientes proposiciones son simples?</w:t>
-      </w:r>
-    </w:p>
-    <w:p>
-      <w:pPr>
-        <w:rPr>
-          <w:rFonts w:asciiTheme="majorHAnsi" w:hAnsiTheme="majorHAnsi"/>
-          <w:sz w:val="22"/>
-          <w:szCs w:val="22"/>
-          <w:lang w:val="es-ES_tradnl"/>
-        </w:rPr>
-      </w:pPr>
-    </w:p>
-    <w:p>
-      <w:pPr>
-        <w:rPr>
-          <w:rFonts w:asciiTheme="majorHAnsi" w:hAnsiTheme="majorHAnsi" w:cs="Arial"/>
-          <w:sz w:val="22"/>
-          <w:szCs w:val="22"/>
-          <w:highlight w:val="yellow"/>
-          <w:lang w:val="es-ES_tradnl"/>
-        </w:rPr>
-      </w:pPr>
-      <w:r>
-        <w:rPr>
-          <w:rFonts w:asciiTheme="majorHAnsi" w:hAnsiTheme="majorHAnsi" w:cs="Arial"/>
-          <w:sz w:val="22"/>
-          <w:szCs w:val="22"/>
-          <w:highlight w:val="yellow"/>
-          <w:lang w:val="es-ES_tradnl"/>
-        </w:rPr>
-        <w:t>Explicación (</w:t>
-      </w:r>
-      <w:r>
-        <w:rPr>
-          <w:rFonts w:asciiTheme="majorHAnsi" w:hAnsiTheme="majorHAnsi" w:cs="Arial"/>
-          <w:b/>
-          <w:sz w:val="22"/>
-          <w:szCs w:val="22"/>
-          <w:highlight w:val="yellow"/>
-          <w:lang w:val="es-ES_tradnl"/>
-        </w:rPr>
-        <w:t>173</w:t>
-      </w:r>
-      <w:r>
-        <w:rPr>
-          <w:rFonts w:asciiTheme="majorHAnsi" w:hAnsiTheme="majorHAnsi" w:cs="Arial"/>
-          <w:sz w:val="22"/>
-          <w:szCs w:val="22"/>
-          <w:highlight w:val="yellow"/>
-          <w:lang w:val="es-ES_tradnl"/>
-        </w:rPr>
-        <w:t xml:space="preserve"> caracteres máximo)</w:t>
-      </w:r>
-    </w:p>
-    <w:p>
-      <w:pPr>
-        <w:rPr>
-          <w:rFonts w:asciiTheme="majorHAnsi" w:hAnsiTheme="majorHAnsi" w:cs="Arial"/>
-          <w:sz w:val="22"/>
-          <w:szCs w:val="22"/>
-          <w:highlight w:val="yellow"/>
-          <w:lang w:val="es-ES_tradnl"/>
-        </w:rPr>
-      </w:pPr>
-    </w:p>
-    <w:p>
-      <w:pPr>
-        <w:rPr>
-          <w:rFonts w:asciiTheme="majorHAnsi" w:hAnsiTheme="majorHAnsi" w:cs="Arial"/>
-          <w:sz w:val="22"/>
-          <w:szCs w:val="22"/>
-          <w:lang w:val="es-ES_tradnl"/>
-        </w:rPr>
-      </w:pPr>
-      <w:r>
-        <w:rPr>
-          <w:rFonts w:asciiTheme="majorHAnsi" w:hAnsiTheme="majorHAnsi" w:cs="Arial"/>
-          <w:sz w:val="22"/>
-          <w:szCs w:val="22"/>
-          <w:highlight w:val="yellow"/>
-          <w:lang w:val="es-ES_tradnl"/>
-        </w:rPr>
-        <w:t xml:space="preserve">Respuestas </w:t>
-      </w:r>
-      <w:r>
-        <w:rPr>
-          <w:rFonts w:asciiTheme="majorHAnsi" w:hAnsiTheme="majorHAnsi"/>
-          <w:sz w:val="22"/>
-          <w:szCs w:val="22"/>
-          <w:highlight w:val="yellow"/>
-          <w:lang w:val="es-ES_tradnl"/>
-        </w:rPr>
-        <w:t xml:space="preserve">(mín. 2 – máx. 5, </w:t>
-      </w:r>
-      <w:r>
-        <w:rPr>
-          <w:rFonts w:asciiTheme="majorHAnsi" w:hAnsiTheme="majorHAnsi"/>
-          <w:b/>
-          <w:sz w:val="22"/>
-          <w:szCs w:val="22"/>
-          <w:highlight w:val="yellow"/>
-          <w:lang w:val="es-ES_tradnl"/>
-        </w:rPr>
-        <w:t>73</w:t>
-      </w:r>
-      <w:r>
-        <w:rPr>
-          <w:rFonts w:asciiTheme="majorHAnsi" w:hAnsiTheme="majorHAnsi"/>
-          <w:sz w:val="22"/>
-          <w:szCs w:val="22"/>
-          <w:highlight w:val="yellow"/>
-          <w:lang w:val="es-ES_tradnl"/>
-        </w:rPr>
-        <w:t xml:space="preserve"> caracteres máximo cada respuesta)</w:t>
-      </w:r>
-      <w:r>
-        <w:rPr>
-          <w:rFonts w:asciiTheme="majorHAnsi" w:hAnsiTheme="majorHAnsi" w:cs="Arial"/>
-          <w:sz w:val="22"/>
-          <w:szCs w:val="22"/>
-          <w:lang w:val="es-ES_tradnl"/>
-        </w:rPr>
-        <w:t xml:space="preserve"> </w:t>
-      </w:r>
-    </w:p>
-    <w:p>
-      <w:pPr>
-        <w:rPr>
-          <w:rFonts w:asciiTheme="majorHAnsi" w:hAnsiTheme="majorHAnsi"/>
-          <w:sz w:val="22"/>
-          <w:szCs w:val="22"/>
-          <w:lang w:val="es-ES_tradnl"/>
-        </w:rPr>
-      </w:pPr>
-    </w:p>
-    <w:p>
-      <w:pPr>
-        <w:rPr>
-          <w:rFonts w:asciiTheme="majorHAnsi" w:hAnsiTheme="majorHAnsi"/>
-          <w:b/>
-          <w:sz w:val="22"/>
-          <w:szCs w:val="22"/>
-          <w:lang w:val="es-ES_tradnl"/>
-        </w:rPr>
-      </w:pPr>
-      <w:r>
-        <w:rPr>
-          <w:rFonts w:asciiTheme="majorHAnsi" w:hAnsiTheme="majorHAnsi"/>
-          <w:b/>
-          <w:sz w:val="22"/>
-          <w:szCs w:val="22"/>
-          <w:lang w:val="es-ES_tradnl"/>
-        </w:rPr>
-        <w:t>Un triángulo isósceles es aquel que tiene dos lados iguales.</w:t>
-      </w:r>
-    </w:p>
-    <w:p>
-      <w:pPr>
-        <w:rPr>
-          <w:rFonts w:asciiTheme="majorHAnsi" w:hAnsiTheme="majorHAnsi"/>
-          <w:sz w:val="22"/>
-          <w:szCs w:val="22"/>
-          <w:lang w:val="es-ES_tradnl"/>
-        </w:rPr>
-      </w:pPr>
-      <w:r>
-        <w:rPr>
-          <w:rFonts w:asciiTheme="majorHAnsi" w:hAnsiTheme="majorHAnsi"/>
-          <w:sz w:val="22"/>
-          <w:szCs w:val="22"/>
-          <w:lang w:val="es-ES_tradnl"/>
-        </w:rPr>
-        <w:t>¿Cómo estás?</w:t>
-      </w:r>
-    </w:p>
-    <w:p>
-      <w:pPr>
-        <w:rPr>
-          <w:rFonts w:asciiTheme="majorHAnsi" w:hAnsiTheme="majorHAnsi"/>
-          <w:b/>
-          <w:sz w:val="22"/>
-          <w:szCs w:val="22"/>
-          <w:lang w:val="es-ES_tradnl"/>
-        </w:rPr>
-      </w:pPr>
-      <w:r>
-        <w:rPr>
-          <w:rFonts w:asciiTheme="majorHAnsi" w:hAnsiTheme="majorHAnsi"/>
-          <w:b/>
-          <w:sz w:val="22"/>
-          <w:szCs w:val="22"/>
-          <w:lang w:val="es-ES_tradnl"/>
-        </w:rPr>
-        <w:t>3 elevado a la dos es 9</w:t>
-      </w:r>
-      <w:r>
-        <w:rPr>
-          <w:rFonts w:asciiTheme="majorHAnsi" w:hAnsiTheme="majorHAnsi"/>
-          <w:b/>
-          <w:sz w:val="22"/>
-          <w:szCs w:val="22"/>
-          <w:lang w:val="es-ES_tradnl"/>
-        </w:rPr>
-        <w:t>.</w:t>
-      </w:r>
-    </w:p>
-    <w:p>
-      <w:pPr>
-        <w:rPr>
-          <w:rFonts w:asciiTheme="majorHAnsi" w:hAnsiTheme="majorHAnsi"/>
-          <w:sz w:val="22"/>
-          <w:szCs w:val="22"/>
-          <w:lang w:val="es-ES_tradnl"/>
-        </w:rPr>
-      </w:pPr>
-      <w:r>
-        <w:rPr>
-          <w:rFonts w:asciiTheme="majorHAnsi" w:hAnsiTheme="majorHAnsi"/>
-          <w:sz w:val="22"/>
-          <w:szCs w:val="22"/>
-          <w:lang w:val="es-ES_tradnl"/>
-        </w:rPr>
-        <w:t>La torre del reloj fue construida sobre un lienzo de muralla y constituye un símbolo de Cartagena.</w:t>
-      </w:r>
-    </w:p>
-    <w:p>
-      <w:pPr>
-        <w:rPr>
-          <w:rFonts w:asciiTheme="majorHAnsi" w:hAnsiTheme="majorHAnsi"/>
-          <w:b/>
-          <w:sz w:val="22"/>
-          <w:szCs w:val="22"/>
-          <w:lang w:val="es-ES_tradnl"/>
-        </w:rPr>
-      </w:pPr>
-      <w:r>
-        <w:rPr>
-          <w:rFonts w:asciiTheme="majorHAnsi" w:hAnsiTheme="majorHAnsi"/>
-          <w:b/>
-          <w:sz w:val="22"/>
-          <w:szCs w:val="22"/>
-          <w:lang w:val="es-ES_tradnl"/>
-        </w:rPr>
-        <w:t>Colombia tiene un superficie de 2 129 748 Km</w:t>
-      </w:r>
-      <w:r>
-        <w:rPr>
-          <w:rFonts w:asciiTheme="majorHAnsi" w:hAnsiTheme="majorHAnsi"/>
-          <w:b/>
-          <w:sz w:val="22"/>
-          <w:szCs w:val="22"/>
-          <w:vertAlign w:val="superscript"/>
-          <w:lang w:val="es-ES_tradnl"/>
-        </w:rPr>
-        <w:t>2</w:t>
-      </w:r>
-      <w:r>
-        <w:rPr>
-          <w:rFonts w:asciiTheme="majorHAnsi" w:hAnsiTheme="majorHAnsi"/>
-          <w:b/>
-          <w:sz w:val="22"/>
-          <w:szCs w:val="22"/>
-          <w:lang w:val="es-ES_tradnl"/>
-        </w:rPr>
-        <w:t>.</w:t>
-      </w:r>
-    </w:p>
-    <w:p>
-      <w:pPr>
-        <w:rPr>
-          <w:rFonts w:asciiTheme="majorHAnsi" w:hAnsiTheme="majorHAnsi"/>
-          <w:sz w:val="22"/>
-          <w:szCs w:val="22"/>
-          <w:lang w:val="es-ES_tradnl"/>
-        </w:rPr>
-      </w:pPr>
-    </w:p>
-    <w:p>
-      <w:pPr>
-        <w:rPr>
-          <w:rFonts w:asciiTheme="majorHAnsi" w:hAnsiTheme="majorHAnsi"/>
-          <w:sz w:val="22"/>
-          <w:szCs w:val="22"/>
-          <w:lang w:val="es-ES_tradnl"/>
-        </w:rPr>
-      </w:pPr>
-    </w:p>
-    <w:p>
-      <w:pPr>
-        <w:rPr>
-          <w:rFonts w:asciiTheme="majorHAnsi" w:hAnsiTheme="majorHAnsi"/>
-          <w:sz w:val="22"/>
-          <w:szCs w:val="22"/>
-          <w:lang w:val="es-ES_tradnl"/>
-        </w:rPr>
-      </w:pPr>
-    </w:p>
-    <w:p>
-      <w:pPr>
-        <w:rPr>
-          <w:rFonts w:asciiTheme="majorHAnsi" w:hAnsiTheme="majorHAnsi"/>
-          <w:sz w:val="22"/>
-          <w:szCs w:val="22"/>
-          <w:lang w:val="es-ES_tradnl"/>
-        </w:rPr>
-      </w:pPr>
-    </w:p>
-    <w:p>
-      <w:pPr>
-        <w:rPr>
-          <w:rFonts w:asciiTheme="majorHAnsi" w:hAnsiTheme="majorHAnsi"/>
-          <w:sz w:val="22"/>
-          <w:szCs w:val="22"/>
-          <w:lang w:val="es-ES_tradnl"/>
-        </w:rPr>
-      </w:pPr>
+          <w:rFonts w:ascii="Calibri" w:hAnsi="Calibri" w:cs="Arial"/>
+          <w:sz w:val="22"/>
+          <w:szCs w:val="22"/>
+          <w:lang w:val="es-ES_tradnl"/>
+        </w:rPr>
+        <w:t xml:space="preserve"> 1536 es </w:t>
+      </w:r>
+      <w:proofErr w:type="gramStart"/>
+      <w:r>
+        <w:rPr>
+          <w:rFonts w:ascii="Calibri" w:hAnsi="Calibri" w:cs="Arial"/>
+          <w:sz w:val="22"/>
+          <w:szCs w:val="22"/>
+          <w:lang w:val="es-ES_tradnl"/>
+        </w:rPr>
+        <w:t>un</w:t>
+      </w:r>
+      <w:proofErr w:type="gramEnd"/>
+      <w:r>
+        <w:rPr>
+          <w:rFonts w:ascii="Calibri" w:hAnsi="Calibri" w:cs="Arial"/>
+          <w:sz w:val="22"/>
+          <w:szCs w:val="22"/>
+          <w:lang w:val="es-ES_tradnl"/>
+        </w:rPr>
+        <w:t xml:space="preserve"> número impar</w:t>
+      </w:r>
       <w:bookmarkStart w:id="0" w:name="_GoBack"/>
       <w:bookmarkEnd w:id="0"/>
     </w:p>
     <w:p>
       <w:pPr>
-        <w:rPr>
-          <w:rFonts w:asciiTheme="majorHAnsi" w:hAnsiTheme="majorHAnsi"/>
-          <w:sz w:val="22"/>
-          <w:szCs w:val="22"/>
-          <w:lang w:val="es-ES_tradnl"/>
-        </w:rPr>
-      </w:pPr>
-      <w:r>
-        <w:rPr>
-          <w:rFonts w:asciiTheme="majorHAnsi" w:hAnsiTheme="majorHAnsi"/>
-          <w:sz w:val="22"/>
-          <w:szCs w:val="22"/>
-          <w:highlight w:val="green"/>
-          <w:lang w:val="es-ES_tradnl"/>
-        </w:rPr>
-        <w:lastRenderedPageBreak/>
+        <w:pStyle w:val="Prrafodelista"/>
+        <w:rPr>
+          <w:rFonts w:asciiTheme="majorHAnsi" w:hAnsiTheme="majorHAnsi" w:cs="Arial"/>
+          <w:sz w:val="22"/>
+          <w:szCs w:val="22"/>
+          <w:lang w:val="es-ES_tradnl"/>
+        </w:rPr>
+      </w:pPr>
+    </w:p>
+    <w:p>
+      <w:pPr>
+        <w:rPr>
+          <w:rFonts w:asciiTheme="majorHAnsi" w:hAnsiTheme="majorHAnsi" w:cs="Arial"/>
+          <w:sz w:val="22"/>
+          <w:szCs w:val="22"/>
+          <w:lang w:val="es-ES_tradnl"/>
+        </w:rPr>
+      </w:pPr>
+    </w:p>
+    <w:p>
+      <w:pPr>
+        <w:rPr>
+          <w:rFonts w:asciiTheme="majorHAnsi" w:hAnsiTheme="majorHAnsi"/>
+          <w:sz w:val="22"/>
+          <w:szCs w:val="22"/>
+          <w:lang w:val="es-ES_tradnl"/>
+        </w:rPr>
+      </w:pPr>
+      <w:r>
+        <w:rPr>
+          <w:rFonts w:asciiTheme="majorHAnsi" w:hAnsiTheme="majorHAnsi"/>
+          <w:sz w:val="22"/>
+          <w:szCs w:val="22"/>
+          <w:highlight w:val="green"/>
+          <w:lang w:val="es-ES_tradnl"/>
+        </w:rPr>
+        <w:t xml:space="preserve">Pregunta </w:t>
+      </w:r>
+      <w:r>
+        <w:rPr>
+          <w:rFonts w:asciiTheme="majorHAnsi" w:hAnsiTheme="majorHAnsi"/>
+          <w:sz w:val="22"/>
+          <w:szCs w:val="22"/>
+          <w:highlight w:val="green"/>
+          <w:lang w:val="es-ES_tradnl"/>
+        </w:rPr>
+        <w:t>5</w:t>
+      </w:r>
+      <w:r>
+        <w:rPr>
+          <w:rFonts w:asciiTheme="majorHAnsi" w:hAnsiTheme="majorHAnsi"/>
+          <w:sz w:val="22"/>
+          <w:szCs w:val="22"/>
+          <w:highlight w:val="green"/>
+          <w:lang w:val="es-ES_tradnl"/>
+        </w:rPr>
+        <w:t xml:space="preserve"> (</w:t>
+      </w:r>
+      <w:r>
+        <w:rPr>
+          <w:rFonts w:asciiTheme="majorHAnsi" w:hAnsiTheme="majorHAnsi"/>
+          <w:b/>
+          <w:sz w:val="22"/>
+          <w:szCs w:val="22"/>
+          <w:highlight w:val="green"/>
+          <w:lang w:val="es-ES_tradnl"/>
+        </w:rPr>
+        <w:t>173</w:t>
+      </w:r>
+      <w:r>
+        <w:rPr>
+          <w:rFonts w:asciiTheme="majorHAnsi" w:hAnsiTheme="majorHAnsi"/>
+          <w:sz w:val="22"/>
+          <w:szCs w:val="22"/>
+          <w:highlight w:val="green"/>
+          <w:lang w:val="es-ES_tradnl"/>
+        </w:rPr>
+        <w:t xml:space="preserve"> caracteres máximo)</w:t>
+      </w:r>
+    </w:p>
+    <w:p>
+      <w:pPr>
+        <w:rPr>
+          <w:rFonts w:asciiTheme="majorHAnsi" w:hAnsiTheme="majorHAnsi"/>
+          <w:sz w:val="22"/>
+          <w:szCs w:val="22"/>
+          <w:lang w:val="es-ES_tradnl"/>
+        </w:rPr>
+      </w:pPr>
+    </w:p>
+    <w:p>
+      <w:pPr>
+        <w:rPr>
+          <w:rFonts w:asciiTheme="majorHAnsi" w:hAnsiTheme="majorHAnsi"/>
+          <w:sz w:val="22"/>
+          <w:szCs w:val="22"/>
+          <w:lang w:val="es-ES_tradnl"/>
+        </w:rPr>
+      </w:pPr>
+      <w:r>
+        <w:rPr>
+          <w:rFonts w:asciiTheme="majorHAnsi" w:hAnsiTheme="majorHAnsi"/>
+          <w:sz w:val="22"/>
+          <w:szCs w:val="22"/>
+          <w:lang w:val="es-ES_tradnl"/>
+        </w:rPr>
+        <w:t>¿Cuáles de las siguientes proposiciones son simples?</w:t>
+      </w:r>
+    </w:p>
+    <w:p>
+      <w:pPr>
+        <w:rPr>
+          <w:rFonts w:asciiTheme="majorHAnsi" w:hAnsiTheme="majorHAnsi"/>
+          <w:sz w:val="22"/>
+          <w:szCs w:val="22"/>
+          <w:lang w:val="es-ES_tradnl"/>
+        </w:rPr>
+      </w:pPr>
+    </w:p>
+    <w:p>
+      <w:pPr>
+        <w:rPr>
+          <w:rFonts w:asciiTheme="majorHAnsi" w:hAnsiTheme="majorHAnsi" w:cs="Arial"/>
+          <w:sz w:val="22"/>
+          <w:szCs w:val="22"/>
+          <w:highlight w:val="yellow"/>
+          <w:lang w:val="es-ES_tradnl"/>
+        </w:rPr>
+      </w:pPr>
+      <w:r>
+        <w:rPr>
+          <w:rFonts w:asciiTheme="majorHAnsi" w:hAnsiTheme="majorHAnsi" w:cs="Arial"/>
+          <w:sz w:val="22"/>
+          <w:szCs w:val="22"/>
+          <w:highlight w:val="yellow"/>
+          <w:lang w:val="es-ES_tradnl"/>
+        </w:rPr>
+        <w:t>Explicación (</w:t>
+      </w:r>
+      <w:r>
+        <w:rPr>
+          <w:rFonts w:asciiTheme="majorHAnsi" w:hAnsiTheme="majorHAnsi" w:cs="Arial"/>
+          <w:b/>
+          <w:sz w:val="22"/>
+          <w:szCs w:val="22"/>
+          <w:highlight w:val="yellow"/>
+          <w:lang w:val="es-ES_tradnl"/>
+        </w:rPr>
+        <w:t>173</w:t>
+      </w:r>
+      <w:r>
+        <w:rPr>
+          <w:rFonts w:asciiTheme="majorHAnsi" w:hAnsiTheme="majorHAnsi" w:cs="Arial"/>
+          <w:sz w:val="22"/>
+          <w:szCs w:val="22"/>
+          <w:highlight w:val="yellow"/>
+          <w:lang w:val="es-ES_tradnl"/>
+        </w:rPr>
+        <w:t xml:space="preserve"> caracteres máximo)</w:t>
+      </w:r>
+    </w:p>
+    <w:p>
+      <w:pPr>
+        <w:rPr>
+          <w:rFonts w:asciiTheme="majorHAnsi" w:hAnsiTheme="majorHAnsi" w:cs="Arial"/>
+          <w:sz w:val="22"/>
+          <w:szCs w:val="22"/>
+          <w:highlight w:val="yellow"/>
+          <w:lang w:val="es-ES_tradnl"/>
+        </w:rPr>
+      </w:pPr>
+    </w:p>
+    <w:p>
+      <w:pPr>
+        <w:rPr>
+          <w:rFonts w:asciiTheme="majorHAnsi" w:hAnsiTheme="majorHAnsi" w:cs="Arial"/>
+          <w:sz w:val="22"/>
+          <w:szCs w:val="22"/>
+          <w:lang w:val="es-ES_tradnl"/>
+        </w:rPr>
+      </w:pPr>
+      <w:r>
+        <w:rPr>
+          <w:rFonts w:asciiTheme="majorHAnsi" w:hAnsiTheme="majorHAnsi" w:cs="Arial"/>
+          <w:sz w:val="22"/>
+          <w:szCs w:val="22"/>
+          <w:highlight w:val="yellow"/>
+          <w:lang w:val="es-ES_tradnl"/>
+        </w:rPr>
+        <w:t xml:space="preserve">Respuestas </w:t>
+      </w:r>
+      <w:r>
+        <w:rPr>
+          <w:rFonts w:asciiTheme="majorHAnsi" w:hAnsiTheme="majorHAnsi"/>
+          <w:sz w:val="22"/>
+          <w:szCs w:val="22"/>
+          <w:highlight w:val="yellow"/>
+          <w:lang w:val="es-ES_tradnl"/>
+        </w:rPr>
+        <w:t xml:space="preserve">(mín. 2 – máx. 5, </w:t>
+      </w:r>
+      <w:r>
+        <w:rPr>
+          <w:rFonts w:asciiTheme="majorHAnsi" w:hAnsiTheme="majorHAnsi"/>
+          <w:b/>
+          <w:sz w:val="22"/>
+          <w:szCs w:val="22"/>
+          <w:highlight w:val="yellow"/>
+          <w:lang w:val="es-ES_tradnl"/>
+        </w:rPr>
+        <w:t>73</w:t>
+      </w:r>
+      <w:r>
+        <w:rPr>
+          <w:rFonts w:asciiTheme="majorHAnsi" w:hAnsiTheme="majorHAnsi"/>
+          <w:sz w:val="22"/>
+          <w:szCs w:val="22"/>
+          <w:highlight w:val="yellow"/>
+          <w:lang w:val="es-ES_tradnl"/>
+        </w:rPr>
+        <w:t xml:space="preserve"> caracteres máximo cada respuesta)</w:t>
+      </w:r>
+      <w:r>
+        <w:rPr>
+          <w:rFonts w:asciiTheme="majorHAnsi" w:hAnsiTheme="majorHAnsi" w:cs="Arial"/>
+          <w:sz w:val="22"/>
+          <w:szCs w:val="22"/>
+          <w:lang w:val="es-ES_tradnl"/>
+        </w:rPr>
+        <w:t xml:space="preserve"> </w:t>
+      </w:r>
+    </w:p>
+    <w:p>
+      <w:pPr>
+        <w:rPr>
+          <w:rFonts w:asciiTheme="majorHAnsi" w:hAnsiTheme="majorHAnsi"/>
+          <w:sz w:val="22"/>
+          <w:szCs w:val="22"/>
+          <w:lang w:val="es-ES_tradnl"/>
+        </w:rPr>
+      </w:pPr>
+    </w:p>
+    <w:p>
+      <w:pPr>
+        <w:rPr>
+          <w:rFonts w:asciiTheme="majorHAnsi" w:hAnsiTheme="majorHAnsi"/>
+          <w:b/>
+          <w:sz w:val="22"/>
+          <w:szCs w:val="22"/>
+          <w:lang w:val="es-ES_tradnl"/>
+        </w:rPr>
+      </w:pPr>
+      <w:r>
+        <w:rPr>
+          <w:rFonts w:asciiTheme="majorHAnsi" w:hAnsiTheme="majorHAnsi"/>
+          <w:b/>
+          <w:sz w:val="22"/>
+          <w:szCs w:val="22"/>
+          <w:lang w:val="es-ES_tradnl"/>
+        </w:rPr>
+        <w:t xml:space="preserve">Un triángulo isósceles es aquel que tiene dos lados </w:t>
+      </w:r>
+      <w:r>
+        <w:rPr>
+          <w:rFonts w:asciiTheme="majorHAnsi" w:hAnsiTheme="majorHAnsi"/>
+          <w:b/>
+          <w:sz w:val="22"/>
+          <w:szCs w:val="22"/>
+          <w:lang w:val="es-ES_tradnl"/>
+        </w:rPr>
+        <w:t>congruentes.</w:t>
+      </w:r>
+    </w:p>
+    <w:p>
+      <w:pPr>
+        <w:rPr>
+          <w:rFonts w:asciiTheme="majorHAnsi" w:hAnsiTheme="majorHAnsi"/>
+          <w:sz w:val="22"/>
+          <w:szCs w:val="22"/>
+          <w:lang w:val="es-ES_tradnl"/>
+        </w:rPr>
+      </w:pPr>
+      <w:r>
+        <w:rPr>
+          <w:rFonts w:asciiTheme="majorHAnsi" w:hAnsiTheme="majorHAnsi"/>
+          <w:sz w:val="22"/>
+          <w:szCs w:val="22"/>
+          <w:lang w:val="es-ES_tradnl"/>
+        </w:rPr>
+        <w:t>¿Cómo estás?</w:t>
+      </w:r>
+    </w:p>
+    <w:p>
+      <w:pPr>
+        <w:rPr>
+          <w:rFonts w:asciiTheme="majorHAnsi" w:hAnsiTheme="majorHAnsi"/>
+          <w:b/>
+          <w:sz w:val="22"/>
+          <w:szCs w:val="22"/>
+          <w:lang w:val="es-ES_tradnl"/>
+        </w:rPr>
+      </w:pPr>
+      <w:r>
+        <w:rPr>
+          <w:rFonts w:asciiTheme="majorHAnsi" w:hAnsiTheme="majorHAnsi"/>
+          <w:b/>
+          <w:sz w:val="22"/>
+          <w:szCs w:val="22"/>
+          <w:lang w:val="es-ES_tradnl"/>
+        </w:rPr>
+        <w:t>3 elevado a la dos es 9</w:t>
+      </w:r>
+      <w:r>
+        <w:rPr>
+          <w:rFonts w:asciiTheme="majorHAnsi" w:hAnsiTheme="majorHAnsi"/>
+          <w:b/>
+          <w:sz w:val="22"/>
+          <w:szCs w:val="22"/>
+          <w:lang w:val="es-ES_tradnl"/>
+        </w:rPr>
+        <w:t>.</w:t>
+      </w:r>
+    </w:p>
+    <w:p>
+      <w:pPr>
+        <w:rPr>
+          <w:rFonts w:asciiTheme="majorHAnsi" w:hAnsiTheme="majorHAnsi"/>
+          <w:sz w:val="22"/>
+          <w:szCs w:val="22"/>
+          <w:lang w:val="es-ES_tradnl"/>
+        </w:rPr>
+      </w:pPr>
+      <w:r>
+        <w:rPr>
+          <w:rFonts w:asciiTheme="majorHAnsi" w:hAnsiTheme="majorHAnsi"/>
+          <w:sz w:val="22"/>
+          <w:szCs w:val="22"/>
+          <w:lang w:val="es-ES_tradnl"/>
+        </w:rPr>
+        <w:t>La torre del reloj fue construida sobre un lienzo de muralla y constituye un símbolo de Cartagena.</w:t>
+      </w:r>
+    </w:p>
+    <w:p>
+      <w:pPr>
+        <w:rPr>
+          <w:rFonts w:asciiTheme="majorHAnsi" w:hAnsiTheme="majorHAnsi"/>
+          <w:b/>
+          <w:sz w:val="22"/>
+          <w:szCs w:val="22"/>
+          <w:lang w:val="es-ES_tradnl"/>
+        </w:rPr>
+      </w:pPr>
+      <w:r>
+        <w:rPr>
+          <w:rFonts w:asciiTheme="majorHAnsi" w:hAnsiTheme="majorHAnsi"/>
+          <w:b/>
+          <w:sz w:val="22"/>
+          <w:szCs w:val="22"/>
+          <w:lang w:val="es-ES_tradnl"/>
+        </w:rPr>
+        <w:t xml:space="preserve">Colombia tiene un superficie de 2 129 748 </w:t>
+      </w:r>
+      <w:r>
+        <w:rPr>
+          <w:rFonts w:asciiTheme="majorHAnsi" w:hAnsiTheme="majorHAnsi"/>
+          <w:b/>
+          <w:sz w:val="22"/>
+          <w:szCs w:val="22"/>
+          <w:lang w:val="es-ES_tradnl"/>
+        </w:rPr>
+        <w:t>k</w:t>
+      </w:r>
+      <w:r>
+        <w:rPr>
+          <w:rFonts w:asciiTheme="majorHAnsi" w:hAnsiTheme="majorHAnsi"/>
+          <w:b/>
+          <w:sz w:val="22"/>
+          <w:szCs w:val="22"/>
+          <w:lang w:val="es-ES_tradnl"/>
+        </w:rPr>
+        <w:t>m</w:t>
+      </w:r>
+      <w:r>
+        <w:rPr>
+          <w:rFonts w:asciiTheme="majorHAnsi" w:hAnsiTheme="majorHAnsi"/>
+          <w:b/>
+          <w:sz w:val="22"/>
+          <w:szCs w:val="22"/>
+          <w:vertAlign w:val="superscript"/>
+          <w:lang w:val="es-ES_tradnl"/>
+        </w:rPr>
+        <w:t>2</w:t>
+      </w:r>
+      <w:r>
+        <w:rPr>
+          <w:rFonts w:asciiTheme="majorHAnsi" w:hAnsiTheme="majorHAnsi"/>
+          <w:b/>
+          <w:sz w:val="22"/>
+          <w:szCs w:val="22"/>
+          <w:lang w:val="es-ES_tradnl"/>
+        </w:rPr>
+        <w:t>.</w:t>
+      </w:r>
+    </w:p>
+    <w:p>
+      <w:pPr>
+        <w:rPr>
+          <w:rFonts w:asciiTheme="majorHAnsi" w:hAnsiTheme="majorHAnsi"/>
+          <w:sz w:val="22"/>
+          <w:szCs w:val="22"/>
+          <w:lang w:val="es-ES_tradnl"/>
+        </w:rPr>
+      </w:pPr>
+    </w:p>
+    <w:p>
+      <w:pPr>
+        <w:rPr>
+          <w:rFonts w:asciiTheme="majorHAnsi" w:hAnsiTheme="majorHAnsi"/>
+          <w:sz w:val="22"/>
+          <w:szCs w:val="22"/>
+          <w:lang w:val="es-ES_tradnl"/>
+        </w:rPr>
+      </w:pPr>
+    </w:p>
+    <w:p>
+      <w:pPr>
+        <w:rPr>
+          <w:rFonts w:asciiTheme="majorHAnsi" w:hAnsiTheme="majorHAnsi"/>
+          <w:sz w:val="22"/>
+          <w:szCs w:val="22"/>
+          <w:lang w:val="es-ES_tradnl"/>
+        </w:rPr>
+      </w:pPr>
+    </w:p>
+    <w:p>
+      <w:pPr>
+        <w:rPr>
+          <w:rFonts w:asciiTheme="majorHAnsi" w:hAnsiTheme="majorHAnsi"/>
+          <w:sz w:val="22"/>
+          <w:szCs w:val="22"/>
+          <w:lang w:val="es-ES_tradnl"/>
+        </w:rPr>
+      </w:pPr>
+    </w:p>
+    <w:p>
+      <w:pPr>
+        <w:rPr>
+          <w:rFonts w:asciiTheme="majorHAnsi" w:hAnsiTheme="majorHAnsi"/>
+          <w:sz w:val="22"/>
+          <w:szCs w:val="22"/>
+          <w:lang w:val="es-ES_tradnl"/>
+        </w:rPr>
+      </w:pPr>
+    </w:p>
+    <w:p>
+      <w:pPr>
+        <w:rPr>
+          <w:rFonts w:asciiTheme="majorHAnsi" w:hAnsiTheme="majorHAnsi"/>
+          <w:sz w:val="22"/>
+          <w:szCs w:val="22"/>
+          <w:lang w:val="es-ES_tradnl"/>
+        </w:rPr>
+      </w:pPr>
+      <w:r>
+        <w:rPr>
+          <w:rFonts w:asciiTheme="majorHAnsi" w:hAnsiTheme="majorHAnsi"/>
+          <w:sz w:val="22"/>
+          <w:szCs w:val="22"/>
+          <w:highlight w:val="green"/>
+          <w:lang w:val="es-ES_tradnl"/>
+        </w:rPr>
         <w:t xml:space="preserve">Pregunta </w:t>
       </w:r>
       <w:r>
@@ -5715,7 +6074,7 @@
 
 <file path=word/numbering.xml><?xml version="1.0" encoding="utf-8"?>
 <w:numbering xmlns:wpc="http://schemas.microsoft.com/office/word/2010/wordprocessingCanvas" xmlns:mc="http://schemas.openxmlformats.org/markup-compatibility/2006" xmlns:o="urn:schemas-microsoft-com:office:office" xmlns:r="http://schemas.openxmlformats.org/officeDocument/2006/relationships" xmlns:m="http://schemas.openxmlformats.org/officeDocument/2006/math" xmlns:v="urn:schemas-microsoft-com:vml" xmlns:wp14="http://schemas.microsoft.com/office/word/2010/wordprocessingDrawing" xmlns:wp="http://schemas.openxmlformats.org/drawingml/2006/wordprocessingDrawing" xmlns:w10="urn:schemas-microsoft-com:office:word" xmlns:w="http://schemas.openxmlformats.org/wordprocessingml/2006/main" xmlns:w14="http://schemas.microsoft.com/office/word/2010/wordml" xmlns:w15="http://schemas.microsoft.com/office/word/2012/wordml" xmlns:wpg="http://schemas.microsoft.com/office/word/2010/wordprocessingGroup" xmlns:wpi="http://schemas.microsoft.com/office/word/2010/wordprocessingInk" xmlns:wne="http://schemas.microsoft.com/office/word/2006/wordml" xmlns:wps="http://schemas.microsoft.com/office/word/2010/wordprocessingShape" mc:Ignorable="w14 w15 wp14">
-  <w:abstractNum w:abstractNumId="0">
+  <w:abstractNum w:abstractNumId="0" w15:restartNumberingAfterBreak="0">
     <w:nsid w:val="0825247C"/>
     <w:multiLevelType w:val="hybridMultilevel"/>
     <w:tmpl w:val="4C54BBE6"/>
@@ -5804,7 +6163,7 @@
       </w:pPr>
     </w:lvl>
   </w:abstractNum>
-  <w:abstractNum w:abstractNumId="1">
+  <w:abstractNum w:abstractNumId="1" w15:restartNumberingAfterBreak="0">
     <w:nsid w:val="23B876F1"/>
     <w:multiLevelType w:val="hybridMultilevel"/>
     <w:tmpl w:val="2C344888"/>
@@ -5893,7 +6252,7 @@
       </w:pPr>
     </w:lvl>
   </w:abstractNum>
-  <w:abstractNum w:abstractNumId="2">
+  <w:abstractNum w:abstractNumId="2" w15:restartNumberingAfterBreak="0">
     <w:nsid w:val="3CC640F5"/>
     <w:multiLevelType w:val="hybridMultilevel"/>
     <w:tmpl w:val="06E25D8C"/>
@@ -6417,7 +6776,6 @@
     <w:uiPriority w:val="59"/>
     <w:rsid w:val="006907A4"/>
     <w:tblPr>
-      <w:tblInd w:w="0" w:type="dxa"/>
       <w:tblBorders>
         <w:top w:val="single" w:sz="4" w:space="0" w:color="auto"/>
         <w:left w:val="single" w:sz="4" w:space="0" w:color="auto"/>
@@ -6426,12 +6784,6 @@
         <w:insideH w:val="single" w:sz="4" w:space="0" w:color="auto"/>
         <w:insideV w:val="single" w:sz="4" w:space="0" w:color="auto"/>
       </w:tblBorders>
-      <w:tblCellMar>
-        <w:top w:w="0" w:type="dxa"/>
-        <w:left w:w="108" w:type="dxa"/>
-        <w:bottom w:w="0" w:type="dxa"/>
-        <w:right w:w="108" w:type="dxa"/>
-      </w:tblCellMar>
     </w:tblPr>
   </w:style>
   <w:style w:type="paragraph" w:styleId="Prrafodelista">

</xml_diff>